<commit_message>
added comments for few subject, and placed in classes.
</commit_message>
<xml_diff>
--- a/Path of Destiny - ITTAPK Projekt E18/Emner.docx
+++ b/Path of Destiny - ITTAPK Projekt E18/Emner.docx
@@ -46,13 +46,13 @@
               <w:spacing w:after="0" w:line="240" w:lineRule="auto"/>
               <w:rPr>
                 <w:rFonts w:ascii="Calibri" w:eastAsia="Times New Roman" w:hAnsi="Calibri" w:cs="Calibri"/>
-                <w:lang w:val="da-DK" w:eastAsia="en-DK"/>
-              </w:rPr>
-            </w:pPr>
-            <w:r>
-              <w:rPr>
-                <w:rFonts w:ascii="Calibri" w:eastAsia="Times New Roman" w:hAnsi="Calibri" w:cs="Calibri"/>
-                <w:lang w:val="da-DK" w:eastAsia="en-DK"/>
+                <w:lang w:val="da-DK"/>
+              </w:rPr>
+            </w:pPr>
+            <w:r>
+              <w:rPr>
+                <w:rFonts w:ascii="Calibri" w:eastAsia="Times New Roman" w:hAnsi="Calibri" w:cs="Calibri"/>
+                <w:lang w:val="da-DK"/>
               </w:rPr>
               <w:t>Emne</w:t>
             </w:r>
@@ -80,13 +80,13 @@
               <w:spacing w:after="0" w:line="240" w:lineRule="auto"/>
               <w:rPr>
                 <w:rFonts w:ascii="Calibri" w:eastAsia="Times New Roman" w:hAnsi="Calibri" w:cs="Calibri"/>
-                <w:lang w:val="da-DK" w:eastAsia="en-DK"/>
-              </w:rPr>
-            </w:pPr>
-            <w:r>
-              <w:rPr>
-                <w:rFonts w:ascii="Calibri" w:eastAsia="Times New Roman" w:hAnsi="Calibri" w:cs="Calibri"/>
-                <w:lang w:val="da-DK" w:eastAsia="en-DK"/>
+                <w:lang w:val="da-DK"/>
+              </w:rPr>
+            </w:pPr>
+            <w:r>
+              <w:rPr>
+                <w:rFonts w:ascii="Calibri" w:eastAsia="Times New Roman" w:hAnsi="Calibri" w:cs="Calibri"/>
+                <w:lang w:val="da-DK"/>
               </w:rPr>
               <w:t>sted</w:t>
             </w:r>
@@ -116,13 +116,13 @@
               <w:spacing w:after="0" w:line="240" w:lineRule="auto"/>
               <w:rPr>
                 <w:rFonts w:ascii="Calibri" w:eastAsia="Times New Roman" w:hAnsi="Calibri" w:cs="Calibri"/>
-                <w:lang w:val="da-DK" w:eastAsia="en-DK"/>
-              </w:rPr>
-            </w:pPr>
-            <w:r>
-              <w:rPr>
-                <w:rFonts w:ascii="Calibri" w:eastAsia="Times New Roman" w:hAnsi="Calibri" w:cs="Calibri"/>
-                <w:lang w:val="da-DK" w:eastAsia="en-DK"/>
+                <w:lang w:val="da-DK"/>
+              </w:rPr>
+            </w:pPr>
+            <w:r>
+              <w:rPr>
+                <w:rFonts w:ascii="Calibri" w:eastAsia="Times New Roman" w:hAnsi="Calibri" w:cs="Calibri"/>
+                <w:lang w:val="da-DK"/>
               </w:rPr>
               <w:t>RAII</w:t>
             </w:r>
@@ -132,14 +132,14 @@
               <w:spacing w:after="0" w:line="240" w:lineRule="auto"/>
               <w:rPr>
                 <w:rFonts w:ascii="Calibri" w:eastAsia="Times New Roman" w:hAnsi="Calibri" w:cs="Calibri"/>
-                <w:lang w:val="da-DK" w:eastAsia="en-DK"/>
-              </w:rPr>
-            </w:pPr>
-            <w:proofErr w:type="spellStart"/>
-            <w:r>
-              <w:rPr>
-                <w:rFonts w:ascii="Calibri" w:eastAsia="Times New Roman" w:hAnsi="Calibri" w:cs="Calibri"/>
-                <w:lang w:val="da-DK" w:eastAsia="en-DK"/>
+                <w:lang w:val="da-DK"/>
+              </w:rPr>
+            </w:pPr>
+            <w:proofErr w:type="spellStart"/>
+            <w:r>
+              <w:rPr>
+                <w:rFonts w:ascii="Calibri" w:eastAsia="Times New Roman" w:hAnsi="Calibri" w:cs="Calibri"/>
+                <w:lang w:val="da-DK"/>
               </w:rPr>
               <w:t>Namespaces</w:t>
             </w:r>
@@ -150,13 +150,13 @@
               <w:spacing w:after="0" w:line="240" w:lineRule="auto"/>
               <w:rPr>
                 <w:rFonts w:ascii="Calibri" w:eastAsia="Times New Roman" w:hAnsi="Calibri" w:cs="Calibri"/>
-                <w:lang w:val="da-DK" w:eastAsia="en-DK"/>
-              </w:rPr>
-            </w:pPr>
-            <w:r>
-              <w:rPr>
-                <w:rFonts w:ascii="Calibri" w:eastAsia="Times New Roman" w:hAnsi="Calibri" w:cs="Calibri"/>
-                <w:lang w:val="da-DK" w:eastAsia="en-DK"/>
+                <w:lang w:val="da-DK"/>
+              </w:rPr>
+            </w:pPr>
+            <w:r>
+              <w:rPr>
+                <w:rFonts w:ascii="Calibri" w:eastAsia="Times New Roman" w:hAnsi="Calibri" w:cs="Calibri"/>
+                <w:lang w:val="da-DK"/>
               </w:rPr>
               <w:t>SFINAE</w:t>
             </w:r>
@@ -166,7 +166,7 @@
               <w:spacing w:after="0" w:line="240" w:lineRule="auto"/>
               <w:rPr>
                 <w:rFonts w:ascii="Calibri" w:eastAsia="Times New Roman" w:hAnsi="Calibri" w:cs="Calibri"/>
-                <w:lang w:val="da-DK" w:eastAsia="en-DK"/>
+                <w:lang w:val="da-DK"/>
               </w:rPr>
             </w:pPr>
           </w:p>
@@ -193,13 +193,13 @@
               <w:spacing w:after="0" w:line="240" w:lineRule="auto"/>
               <w:rPr>
                 <w:rFonts w:ascii="Calibri" w:eastAsia="Times New Roman" w:hAnsi="Calibri" w:cs="Calibri"/>
-                <w:lang w:val="da-DK" w:eastAsia="en-DK"/>
-              </w:rPr>
-            </w:pPr>
-            <w:r>
-              <w:rPr>
-                <w:rFonts w:ascii="Calibri" w:eastAsia="Times New Roman" w:hAnsi="Calibri" w:cs="Calibri"/>
-                <w:lang w:val="da-DK" w:eastAsia="en-DK"/>
+                <w:lang w:val="da-DK"/>
+              </w:rPr>
+            </w:pPr>
+            <w:r>
+              <w:rPr>
+                <w:rFonts w:ascii="Calibri" w:eastAsia="Times New Roman" w:hAnsi="Calibri" w:cs="Calibri"/>
+                <w:lang w:val="da-DK"/>
               </w:rPr>
               <w:t>General</w:t>
             </w:r>
@@ -229,14 +229,14 @@
               <w:spacing w:after="0" w:line="240" w:lineRule="auto"/>
               <w:rPr>
                 <w:rFonts w:ascii="Calibri" w:eastAsia="Times New Roman" w:hAnsi="Calibri" w:cs="Calibri"/>
-                <w:lang w:val="da-DK" w:eastAsia="en-DK"/>
-              </w:rPr>
-            </w:pPr>
-            <w:proofErr w:type="spellStart"/>
-            <w:r>
-              <w:rPr>
-                <w:rFonts w:ascii="Calibri" w:eastAsia="Times New Roman" w:hAnsi="Calibri" w:cs="Calibri"/>
-                <w:lang w:val="da-DK" w:eastAsia="en-DK"/>
+                <w:lang w:val="da-DK"/>
+              </w:rPr>
+            </w:pPr>
+            <w:proofErr w:type="spellStart"/>
+            <w:r>
+              <w:rPr>
+                <w:rFonts w:ascii="Calibri" w:eastAsia="Times New Roman" w:hAnsi="Calibri" w:cs="Calibri"/>
+                <w:lang w:val="da-DK"/>
               </w:rPr>
               <w:t>Variadic</w:t>
             </w:r>
@@ -244,7 +244,7 @@
             <w:r>
               <w:rPr>
                 <w:rFonts w:ascii="Calibri" w:eastAsia="Times New Roman" w:hAnsi="Calibri" w:cs="Calibri"/>
-                <w:lang w:val="da-DK" w:eastAsia="en-DK"/>
+                <w:lang w:val="da-DK"/>
               </w:rPr>
               <w:t xml:space="preserve"> (…)</w:t>
             </w:r>
@@ -272,29 +272,44 @@
               <w:spacing w:after="0" w:line="240" w:lineRule="auto"/>
               <w:rPr>
                 <w:rFonts w:ascii="Calibri" w:eastAsia="Times New Roman" w:hAnsi="Calibri" w:cs="Calibri"/>
-                <w:lang w:val="en-US" w:eastAsia="en-DK"/>
-              </w:rPr>
-            </w:pPr>
-            <w:r>
-              <w:rPr>
-                <w:rFonts w:ascii="Calibri" w:eastAsia="Times New Roman" w:hAnsi="Calibri" w:cs="Calibri"/>
-                <w:lang w:val="en-US" w:eastAsia="en-DK"/>
+                <w:lang w:val="en-US"/>
+              </w:rPr>
+            </w:pPr>
+            <w:r>
+              <w:rPr>
+                <w:rFonts w:ascii="Calibri" w:eastAsia="Times New Roman" w:hAnsi="Calibri" w:cs="Calibri"/>
+                <w:lang w:val="en-US"/>
               </w:rPr>
               <w:t>Game =&gt; Location:</w:t>
             </w:r>
             <w:r>
               <w:rPr>
                 <w:rFonts w:ascii="Calibri" w:eastAsia="Times New Roman" w:hAnsi="Calibri" w:cs="Calibri"/>
-                <w:lang w:val="en-US" w:eastAsia="en-DK"/>
+                <w:lang w:val="en-US"/>
               </w:rPr>
               <w:br/>
-              <w:t xml:space="preserve">Kan have </w:t>
-            </w:r>
-            <w:proofErr w:type="spellStart"/>
-            <w:r>
-              <w:rPr>
-                <w:rFonts w:ascii="Calibri" w:eastAsia="Times New Roman" w:hAnsi="Calibri" w:cs="Calibri"/>
-                <w:lang w:val="en-US" w:eastAsia="en-DK"/>
+            </w:r>
+            <w:proofErr w:type="spellStart"/>
+            <w:r>
+              <w:rPr>
+                <w:rFonts w:ascii="Calibri" w:eastAsia="Times New Roman" w:hAnsi="Calibri" w:cs="Calibri"/>
+                <w:lang w:val="en-US"/>
+              </w:rPr>
+              <w:t>Kan</w:t>
+            </w:r>
+            <w:proofErr w:type="spellEnd"/>
+            <w:r>
+              <w:rPr>
+                <w:rFonts w:ascii="Calibri" w:eastAsia="Times New Roman" w:hAnsi="Calibri" w:cs="Calibri"/>
+                <w:lang w:val="en-US"/>
+              </w:rPr>
+              <w:t xml:space="preserve"> have </w:t>
+            </w:r>
+            <w:proofErr w:type="spellStart"/>
+            <w:r>
+              <w:rPr>
+                <w:rFonts w:ascii="Calibri" w:eastAsia="Times New Roman" w:hAnsi="Calibri" w:cs="Calibri"/>
+                <w:lang w:val="en-US"/>
               </w:rPr>
               <w:t>en</w:t>
             </w:r>
@@ -302,7 +317,7 @@
             <w:r>
               <w:rPr>
                 <w:rFonts w:ascii="Calibri" w:eastAsia="Times New Roman" w:hAnsi="Calibri" w:cs="Calibri"/>
-                <w:lang w:val="en-US" w:eastAsia="en-DK"/>
+                <w:lang w:val="en-US"/>
               </w:rPr>
               <w:t xml:space="preserve"> battle modifier</w:t>
             </w:r>
@@ -332,14 +347,14 @@
               <w:spacing w:after="0" w:line="240" w:lineRule="auto"/>
               <w:rPr>
                 <w:rFonts w:ascii="Calibri" w:eastAsia="Times New Roman" w:hAnsi="Calibri" w:cs="Calibri"/>
-                <w:lang w:val="da-DK" w:eastAsia="en-DK"/>
-              </w:rPr>
-            </w:pPr>
-            <w:proofErr w:type="spellStart"/>
-            <w:r>
-              <w:rPr>
-                <w:rFonts w:ascii="Calibri" w:eastAsia="Times New Roman" w:hAnsi="Calibri" w:cs="Calibri"/>
-                <w:lang w:val="da-DK" w:eastAsia="en-DK"/>
+                <w:lang w:val="da-DK"/>
+              </w:rPr>
+            </w:pPr>
+            <w:proofErr w:type="spellStart"/>
+            <w:r>
+              <w:rPr>
+                <w:rFonts w:ascii="Calibri" w:eastAsia="Times New Roman" w:hAnsi="Calibri" w:cs="Calibri"/>
+                <w:lang w:val="da-DK"/>
               </w:rPr>
               <w:t>Literals</w:t>
             </w:r>
@@ -347,7 +362,7 @@
             <w:r>
               <w:rPr>
                 <w:rFonts w:ascii="Calibri" w:eastAsia="Times New Roman" w:hAnsi="Calibri" w:cs="Calibri"/>
-                <w:lang w:val="da-DK" w:eastAsia="en-DK"/>
+                <w:lang w:val="da-DK"/>
               </w:rPr>
               <w:t xml:space="preserve"> (_s)</w:t>
             </w:r>
@@ -375,13 +390,13 @@
               <w:spacing w:after="0" w:line="240" w:lineRule="auto"/>
               <w:rPr>
                 <w:rFonts w:ascii="Calibri" w:eastAsia="Times New Roman" w:hAnsi="Calibri" w:cs="Calibri"/>
-                <w:lang w:val="da-DK" w:eastAsia="en-DK"/>
-              </w:rPr>
-            </w:pPr>
-            <w:r>
-              <w:rPr>
-                <w:rFonts w:ascii="Calibri" w:eastAsia="Times New Roman" w:hAnsi="Calibri" w:cs="Calibri"/>
-                <w:lang w:val="da-DK" w:eastAsia="en-DK"/>
+                <w:lang w:val="da-DK"/>
+              </w:rPr>
+            </w:pPr>
+            <w:r>
+              <w:rPr>
+                <w:rFonts w:ascii="Calibri" w:eastAsia="Times New Roman" w:hAnsi="Calibri" w:cs="Calibri"/>
+                <w:lang w:val="da-DK"/>
               </w:rPr>
               <w:t>Hero:</w:t>
             </w:r>
@@ -391,13 +406,13 @@
               <w:spacing w:after="0" w:line="240" w:lineRule="auto"/>
               <w:rPr>
                 <w:rFonts w:ascii="Calibri" w:eastAsia="Times New Roman" w:hAnsi="Calibri" w:cs="Calibri"/>
-                <w:lang w:val="da-DK" w:eastAsia="en-DK"/>
-              </w:rPr>
-            </w:pPr>
-            <w:r>
-              <w:rPr>
-                <w:rFonts w:ascii="Calibri" w:eastAsia="Times New Roman" w:hAnsi="Calibri" w:cs="Calibri"/>
-                <w:lang w:val="da-DK" w:eastAsia="en-DK"/>
+                <w:lang w:val="da-DK"/>
+              </w:rPr>
+            </w:pPr>
+            <w:r>
+              <w:rPr>
+                <w:rFonts w:ascii="Calibri" w:eastAsia="Times New Roman" w:hAnsi="Calibri" w:cs="Calibri"/>
+                <w:lang w:val="da-DK"/>
               </w:rPr>
               <w:t>_</w:t>
             </w:r>
@@ -405,7 +420,7 @@
             <w:r>
               <w:rPr>
                 <w:rFonts w:ascii="Calibri" w:eastAsia="Times New Roman" w:hAnsi="Calibri" w:cs="Calibri"/>
-                <w:lang w:val="da-DK" w:eastAsia="en-DK"/>
+                <w:lang w:val="da-DK"/>
               </w:rPr>
               <w:t>health</w:t>
             </w:r>
@@ -413,7 +428,7 @@
             <w:r>
               <w:rPr>
                 <w:rFonts w:ascii="Calibri" w:eastAsia="Times New Roman" w:hAnsi="Calibri" w:cs="Calibri"/>
-                <w:lang w:val="da-DK" w:eastAsia="en-DK"/>
+                <w:lang w:val="da-DK"/>
               </w:rPr>
               <w:t xml:space="preserve"> - _</w:t>
             </w:r>
@@ -422,7 +437,7 @@
             <w:r>
               <w:rPr>
                 <w:rFonts w:ascii="Calibri" w:eastAsia="Times New Roman" w:hAnsi="Calibri" w:cs="Calibri"/>
-                <w:lang w:val="da-DK" w:eastAsia="en-DK"/>
+                <w:lang w:val="da-DK"/>
               </w:rPr>
               <w:t>attack</w:t>
             </w:r>
@@ -430,7 +445,7 @@
             <w:r>
               <w:rPr>
                 <w:rFonts w:ascii="Calibri" w:eastAsia="Times New Roman" w:hAnsi="Calibri" w:cs="Calibri"/>
-                <w:lang w:val="da-DK" w:eastAsia="en-DK"/>
+                <w:lang w:val="da-DK"/>
               </w:rPr>
               <w:t>..</w:t>
             </w:r>
@@ -438,7 +453,7 @@
             <w:r>
               <w:rPr>
                 <w:rFonts w:ascii="Calibri" w:eastAsia="Times New Roman" w:hAnsi="Calibri" w:cs="Calibri"/>
-                <w:lang w:val="da-DK" w:eastAsia="en-DK"/>
+                <w:lang w:val="da-DK"/>
               </w:rPr>
               <w:t xml:space="preserve"> </w:t>
             </w:r>
@@ -446,7 +461,7 @@
             <w:r>
               <w:rPr>
                 <w:rFonts w:ascii="Calibri" w:eastAsia="Times New Roman" w:hAnsi="Calibri" w:cs="Calibri"/>
-                <w:lang w:val="da-DK" w:eastAsia="en-DK"/>
+                <w:lang w:val="da-DK"/>
               </w:rPr>
               <w:t>Osv</w:t>
             </w:r>
@@ -454,7 +469,7 @@
             <w:r>
               <w:rPr>
                 <w:rFonts w:ascii="Calibri" w:eastAsia="Times New Roman" w:hAnsi="Calibri" w:cs="Calibri"/>
-                <w:lang w:val="da-DK" w:eastAsia="en-DK"/>
+                <w:lang w:val="da-DK"/>
               </w:rPr>
               <w:t>…</w:t>
             </w:r>
@@ -484,13 +499,13 @@
               <w:spacing w:after="0" w:line="240" w:lineRule="auto"/>
               <w:rPr>
                 <w:rFonts w:ascii="Calibri" w:eastAsia="Times New Roman" w:hAnsi="Calibri" w:cs="Calibri"/>
-                <w:lang w:val="en-US" w:eastAsia="en-DK"/>
-              </w:rPr>
-            </w:pPr>
-            <w:r>
-              <w:rPr>
-                <w:rFonts w:ascii="Calibri" w:eastAsia="Times New Roman" w:hAnsi="Calibri" w:cs="Calibri"/>
-                <w:lang w:val="en-US" w:eastAsia="en-DK"/>
+                <w:lang w:val="en-US"/>
+              </w:rPr>
+            </w:pPr>
+            <w:r>
+              <w:rPr>
+                <w:rFonts w:ascii="Calibri" w:eastAsia="Times New Roman" w:hAnsi="Calibri" w:cs="Calibri"/>
+                <w:lang w:val="en-US"/>
               </w:rPr>
               <w:t>Auto</w:t>
             </w:r>
@@ -500,14 +515,14 @@
               <w:spacing w:after="0" w:line="240" w:lineRule="auto"/>
               <w:rPr>
                 <w:rFonts w:ascii="Calibri" w:eastAsia="Times New Roman" w:hAnsi="Calibri" w:cs="Calibri"/>
-                <w:lang w:val="en-US" w:eastAsia="en-DK"/>
-              </w:rPr>
-            </w:pPr>
-            <w:proofErr w:type="spellStart"/>
-            <w:r>
-              <w:rPr>
-                <w:rFonts w:ascii="Calibri" w:eastAsia="Times New Roman" w:hAnsi="Calibri" w:cs="Calibri"/>
-                <w:lang w:val="en-US" w:eastAsia="en-DK"/>
+                <w:lang w:val="en-US"/>
+              </w:rPr>
+            </w:pPr>
+            <w:proofErr w:type="spellStart"/>
+            <w:r>
+              <w:rPr>
+                <w:rFonts w:ascii="Calibri" w:eastAsia="Times New Roman" w:hAnsi="Calibri" w:cs="Calibri"/>
+                <w:lang w:val="en-US"/>
               </w:rPr>
               <w:t>Decltype</w:t>
             </w:r>
@@ -518,34 +533,32 @@
               <w:spacing w:after="0" w:line="240" w:lineRule="auto"/>
               <w:rPr>
                 <w:rFonts w:ascii="Calibri" w:eastAsia="Times New Roman" w:hAnsi="Calibri" w:cs="Calibri"/>
-                <w:lang w:val="en-US" w:eastAsia="en-DK"/>
-              </w:rPr>
-            </w:pPr>
-            <w:proofErr w:type="spellStart"/>
-            <w:r>
-              <w:rPr>
-                <w:rFonts w:ascii="Calibri" w:eastAsia="Times New Roman" w:hAnsi="Calibri" w:cs="Calibri"/>
-                <w:lang w:val="en-US" w:eastAsia="en-DK"/>
+                <w:lang w:val="en-US"/>
+              </w:rPr>
+            </w:pPr>
+            <w:proofErr w:type="spellStart"/>
+            <w:r>
+              <w:rPr>
+                <w:rFonts w:ascii="Calibri" w:eastAsia="Times New Roman" w:hAnsi="Calibri" w:cs="Calibri"/>
+                <w:lang w:val="en-US"/>
               </w:rPr>
               <w:t>Typename</w:t>
             </w:r>
-            <w:bookmarkStart w:id="0" w:name="_GoBack"/>
-            <w:bookmarkEnd w:id="0"/>
-            <w:proofErr w:type="spellEnd"/>
-          </w:p>
-          <w:p>
-            <w:pPr>
-              <w:spacing w:after="0" w:line="240" w:lineRule="auto"/>
-              <w:rPr>
-                <w:rFonts w:ascii="Calibri" w:eastAsia="Times New Roman" w:hAnsi="Calibri" w:cs="Calibri"/>
-                <w:lang w:val="en-US" w:eastAsia="en-DK"/>
-              </w:rPr>
-            </w:pPr>
-            <w:proofErr w:type="spellStart"/>
-            <w:r>
-              <w:rPr>
-                <w:rFonts w:ascii="Calibri" w:eastAsia="Times New Roman" w:hAnsi="Calibri" w:cs="Calibri"/>
-                <w:lang w:val="en-US" w:eastAsia="en-DK"/>
+            <w:proofErr w:type="spellEnd"/>
+          </w:p>
+          <w:p>
+            <w:pPr>
+              <w:spacing w:after="0" w:line="240" w:lineRule="auto"/>
+              <w:rPr>
+                <w:rFonts w:ascii="Calibri" w:eastAsia="Times New Roman" w:hAnsi="Calibri" w:cs="Calibri"/>
+                <w:lang w:val="en-US"/>
+              </w:rPr>
+            </w:pPr>
+            <w:proofErr w:type="spellStart"/>
+            <w:r>
+              <w:rPr>
+                <w:rFonts w:ascii="Calibri" w:eastAsia="Times New Roman" w:hAnsi="Calibri" w:cs="Calibri"/>
+                <w:lang w:val="en-US"/>
               </w:rPr>
               <w:t>Convertion</w:t>
             </w:r>
@@ -553,7 +566,7 @@
             <w:r>
               <w:rPr>
                 <w:rFonts w:ascii="Calibri" w:eastAsia="Times New Roman" w:hAnsi="Calibri" w:cs="Calibri"/>
-                <w:lang w:val="en-US" w:eastAsia="en-DK"/>
+                <w:lang w:val="en-US"/>
               </w:rPr>
               <w:t>/cast</w:t>
             </w:r>
@@ -563,14 +576,14 @@
               <w:spacing w:after="0" w:line="240" w:lineRule="auto"/>
               <w:rPr>
                 <w:rFonts w:ascii="Calibri" w:eastAsia="Times New Roman" w:hAnsi="Calibri" w:cs="Calibri"/>
-                <w:lang w:val="en-US" w:eastAsia="en-DK"/>
-              </w:rPr>
-            </w:pPr>
-            <w:proofErr w:type="spellStart"/>
-            <w:r>
-              <w:rPr>
-                <w:rFonts w:ascii="Calibri" w:eastAsia="Times New Roman" w:hAnsi="Calibri" w:cs="Calibri"/>
-                <w:lang w:val="en-US" w:eastAsia="en-DK"/>
+                <w:lang w:val="en-US"/>
+              </w:rPr>
+            </w:pPr>
+            <w:proofErr w:type="spellStart"/>
+            <w:r>
+              <w:rPr>
+                <w:rFonts w:ascii="Calibri" w:eastAsia="Times New Roman" w:hAnsi="Calibri" w:cs="Calibri"/>
+                <w:lang w:val="en-US"/>
               </w:rPr>
               <w:t>Functor</w:t>
             </w:r>
@@ -581,13 +594,13 @@
               <w:spacing w:after="0" w:line="240" w:lineRule="auto"/>
               <w:rPr>
                 <w:rFonts w:ascii="Calibri" w:eastAsia="Times New Roman" w:hAnsi="Calibri" w:cs="Calibri"/>
-                <w:lang w:val="en-US" w:eastAsia="en-DK"/>
-              </w:rPr>
-            </w:pPr>
-            <w:r>
-              <w:rPr>
-                <w:rFonts w:ascii="Calibri" w:eastAsia="Times New Roman" w:hAnsi="Calibri" w:cs="Calibri"/>
-                <w:lang w:val="en-US" w:eastAsia="en-DK"/>
+                <w:lang w:val="en-US"/>
+              </w:rPr>
+            </w:pPr>
+            <w:r>
+              <w:rPr>
+                <w:rFonts w:ascii="Calibri" w:eastAsia="Times New Roman" w:hAnsi="Calibri" w:cs="Calibri"/>
+                <w:lang w:val="en-US"/>
               </w:rPr>
               <w:t>Lambda</w:t>
             </w:r>
@@ -597,13 +610,13 @@
               <w:spacing w:after="0" w:line="240" w:lineRule="auto"/>
               <w:rPr>
                 <w:rFonts w:ascii="Calibri" w:eastAsia="Times New Roman" w:hAnsi="Calibri" w:cs="Calibri"/>
-                <w:lang w:val="en-US" w:eastAsia="en-DK"/>
-              </w:rPr>
-            </w:pPr>
-            <w:r>
-              <w:rPr>
-                <w:rFonts w:ascii="Calibri" w:eastAsia="Times New Roman" w:hAnsi="Calibri" w:cs="Calibri"/>
-                <w:lang w:val="en-US" w:eastAsia="en-DK"/>
+                <w:lang w:val="en-US"/>
+              </w:rPr>
+            </w:pPr>
+            <w:r>
+              <w:rPr>
+                <w:rFonts w:ascii="Calibri" w:eastAsia="Times New Roman" w:hAnsi="Calibri" w:cs="Calibri"/>
+                <w:lang w:val="en-US"/>
               </w:rPr>
               <w:t>Free/Friend function</w:t>
             </w:r>
@@ -613,13 +626,13 @@
               <w:spacing w:after="0" w:line="240" w:lineRule="auto"/>
               <w:rPr>
                 <w:rFonts w:ascii="Calibri" w:eastAsia="Times New Roman" w:hAnsi="Calibri" w:cs="Calibri"/>
-                <w:lang w:val="en-US" w:eastAsia="en-DK"/>
-              </w:rPr>
-            </w:pPr>
-            <w:r>
-              <w:rPr>
-                <w:rFonts w:ascii="Calibri" w:eastAsia="Times New Roman" w:hAnsi="Calibri" w:cs="Calibri"/>
-                <w:lang w:val="en-US" w:eastAsia="en-DK"/>
+                <w:lang w:val="en-US"/>
+              </w:rPr>
+            </w:pPr>
+            <w:r>
+              <w:rPr>
+                <w:rFonts w:ascii="Calibri" w:eastAsia="Times New Roman" w:hAnsi="Calibri" w:cs="Calibri"/>
+                <w:lang w:val="en-US"/>
               </w:rPr>
               <w:t>Throw/Try/catch</w:t>
             </w:r>
@@ -629,13 +642,13 @@
               <w:spacing w:after="0" w:line="240" w:lineRule="auto"/>
               <w:rPr>
                 <w:rFonts w:ascii="Calibri" w:eastAsia="Times New Roman" w:hAnsi="Calibri" w:cs="Calibri"/>
-                <w:lang w:val="da-DK" w:eastAsia="en-DK"/>
-              </w:rPr>
-            </w:pPr>
-            <w:r>
-              <w:rPr>
-                <w:rFonts w:ascii="Calibri" w:eastAsia="Times New Roman" w:hAnsi="Calibri" w:cs="Calibri"/>
-                <w:lang w:val="da-DK" w:eastAsia="en-DK"/>
+                <w:lang w:val="da-DK"/>
+              </w:rPr>
+            </w:pPr>
+            <w:r>
+              <w:rPr>
+                <w:rFonts w:ascii="Calibri" w:eastAsia="Times New Roman" w:hAnsi="Calibri" w:cs="Calibri"/>
+                <w:lang w:val="da-DK"/>
               </w:rPr>
               <w:t xml:space="preserve">l-x-p </w:t>
             </w:r>
@@ -643,7 +656,7 @@
             <w:r>
               <w:rPr>
                 <w:rFonts w:ascii="Calibri" w:eastAsia="Times New Roman" w:hAnsi="Calibri" w:cs="Calibri"/>
-                <w:lang w:val="da-DK" w:eastAsia="en-DK"/>
+                <w:lang w:val="da-DK"/>
               </w:rPr>
               <w:t>values</w:t>
             </w:r>
@@ -654,7 +667,7 @@
               <w:spacing w:after="0" w:line="240" w:lineRule="auto"/>
               <w:rPr>
                 <w:rFonts w:ascii="Calibri" w:eastAsia="Times New Roman" w:hAnsi="Calibri" w:cs="Calibri"/>
-                <w:lang w:val="da-DK" w:eastAsia="en-DK"/>
+                <w:lang w:val="da-DK"/>
               </w:rPr>
             </w:pPr>
           </w:p>
@@ -681,14 +694,14 @@
               <w:spacing w:after="0" w:line="240" w:lineRule="auto"/>
               <w:rPr>
                 <w:rFonts w:ascii="Calibri" w:eastAsia="Times New Roman" w:hAnsi="Calibri" w:cs="Calibri"/>
-                <w:lang w:val="da-DK" w:eastAsia="en-DK"/>
-              </w:rPr>
-            </w:pPr>
-            <w:proofErr w:type="spellStart"/>
-            <w:r>
-              <w:rPr>
-                <w:rFonts w:ascii="Calibri" w:eastAsia="Times New Roman" w:hAnsi="Calibri" w:cs="Calibri"/>
-                <w:lang w:val="da-DK" w:eastAsia="en-DK"/>
+                <w:lang w:val="da-DK"/>
+              </w:rPr>
+            </w:pPr>
+            <w:proofErr w:type="spellStart"/>
+            <w:r>
+              <w:rPr>
+                <w:rFonts w:ascii="Calibri" w:eastAsia="Times New Roman" w:hAnsi="Calibri" w:cs="Calibri"/>
+                <w:lang w:val="da-DK"/>
               </w:rPr>
               <w:t>Misc</w:t>
             </w:r>
@@ -696,7 +709,7 @@
             <w:r>
               <w:rPr>
                 <w:rFonts w:ascii="Calibri" w:eastAsia="Times New Roman" w:hAnsi="Calibri" w:cs="Calibri"/>
-                <w:lang w:val="da-DK" w:eastAsia="en-DK"/>
+                <w:lang w:val="da-DK"/>
               </w:rPr>
               <w:t>:</w:t>
             </w:r>
@@ -726,15 +739,548 @@
               <w:spacing w:after="0" w:line="240" w:lineRule="auto"/>
               <w:rPr>
                 <w:rFonts w:ascii="Calibri" w:eastAsia="Times New Roman" w:hAnsi="Calibri" w:cs="Calibri"/>
-                <w:lang w:val="da-DK" w:eastAsia="en-DK"/>
-              </w:rPr>
-            </w:pPr>
-            <w:r>
-              <w:rPr>
-                <w:rFonts w:ascii="Calibri" w:eastAsia="Times New Roman" w:hAnsi="Calibri" w:cs="Calibri"/>
-                <w:lang w:val="da-DK" w:eastAsia="en-DK"/>
+                <w:lang w:val="en-US"/>
+              </w:rPr>
+            </w:pPr>
+            <w:proofErr w:type="spellStart"/>
+            <w:r>
+              <w:rPr>
+                <w:rFonts w:ascii="Calibri" w:eastAsia="Times New Roman" w:hAnsi="Calibri" w:cs="Calibri"/>
+                <w:lang w:val="en-US"/>
+              </w:rPr>
+              <w:t>Dependant</w:t>
+            </w:r>
+            <w:proofErr w:type="spellEnd"/>
+            <w:r>
+              <w:rPr>
+                <w:rFonts w:ascii="Calibri" w:eastAsia="Times New Roman" w:hAnsi="Calibri" w:cs="Calibri"/>
+                <w:lang w:val="en-US"/>
+              </w:rPr>
+              <w:t xml:space="preserve"> names</w:t>
+            </w:r>
+          </w:p>
+          <w:p>
+            <w:pPr>
+              <w:spacing w:after="0" w:line="240" w:lineRule="auto"/>
+              <w:rPr>
+                <w:rFonts w:ascii="Calibri" w:eastAsia="Times New Roman" w:hAnsi="Calibri" w:cs="Calibri"/>
+                <w:lang w:val="en-US"/>
+              </w:rPr>
+            </w:pPr>
+          </w:p>
+          <w:p>
+            <w:pPr>
+              <w:spacing w:after="0" w:line="240" w:lineRule="auto"/>
+              <w:rPr>
+                <w:rFonts w:ascii="Calibri" w:eastAsia="Times New Roman" w:hAnsi="Calibri" w:cs="Calibri"/>
+                <w:lang w:val="en-US"/>
+              </w:rPr>
+            </w:pPr>
+            <w:proofErr w:type="spellStart"/>
+            <w:r>
+              <w:rPr>
+                <w:rFonts w:ascii="Calibri" w:eastAsia="Times New Roman" w:hAnsi="Calibri" w:cs="Calibri"/>
+                <w:lang w:val="en-US"/>
+              </w:rPr>
+              <w:t>Virtuel</w:t>
+            </w:r>
+            <w:proofErr w:type="spellEnd"/>
+            <w:r>
+              <w:rPr>
+                <w:rFonts w:ascii="Calibri" w:eastAsia="Times New Roman" w:hAnsi="Calibri" w:cs="Calibri"/>
+                <w:lang w:val="en-US"/>
+              </w:rPr>
+              <w:t xml:space="preserve"> classes</w:t>
+            </w:r>
+          </w:p>
+          <w:p>
+            <w:pPr>
+              <w:spacing w:after="0" w:line="240" w:lineRule="auto"/>
+              <w:rPr>
+                <w:rFonts w:ascii="Calibri" w:eastAsia="Times New Roman" w:hAnsi="Calibri" w:cs="Calibri"/>
+                <w:lang w:val="en-US"/>
+              </w:rPr>
+            </w:pPr>
+          </w:p>
+          <w:p>
+            <w:pPr>
+              <w:spacing w:after="0" w:line="240" w:lineRule="auto"/>
+              <w:rPr>
+                <w:rFonts w:ascii="Calibri" w:eastAsia="Times New Roman" w:hAnsi="Calibri" w:cs="Calibri"/>
+                <w:lang w:val="en-US"/>
+              </w:rPr>
+            </w:pPr>
+            <w:r>
+              <w:rPr>
+                <w:rFonts w:ascii="Calibri" w:eastAsia="Times New Roman" w:hAnsi="Calibri" w:cs="Calibri"/>
+                <w:lang w:val="en-US"/>
+              </w:rPr>
+              <w:t>STL containers</w:t>
+            </w:r>
+          </w:p>
+          <w:p>
+            <w:pPr>
+              <w:spacing w:after="0" w:line="240" w:lineRule="auto"/>
+              <w:rPr>
+                <w:rFonts w:ascii="Calibri" w:eastAsia="Times New Roman" w:hAnsi="Calibri" w:cs="Calibri"/>
+                <w:lang w:val="en-US"/>
+              </w:rPr>
+            </w:pPr>
+            <w:r>
+              <w:rPr>
+                <w:rFonts w:ascii="Calibri" w:eastAsia="Times New Roman" w:hAnsi="Calibri" w:cs="Calibri"/>
+                <w:lang w:val="en-US"/>
+              </w:rPr>
+              <w:t>Iterators</w:t>
+            </w:r>
+          </w:p>
+          <w:p>
+            <w:pPr>
+              <w:spacing w:after="0" w:line="240" w:lineRule="auto"/>
+              <w:rPr>
+                <w:rFonts w:ascii="Calibri" w:eastAsia="Times New Roman" w:hAnsi="Calibri" w:cs="Calibri"/>
+                <w:lang w:val="en-US"/>
+              </w:rPr>
+            </w:pPr>
+          </w:p>
+          <w:p>
+            <w:pPr>
+              <w:spacing w:after="0" w:line="240" w:lineRule="auto"/>
+              <w:rPr>
+                <w:rFonts w:ascii="Calibri" w:eastAsia="Times New Roman" w:hAnsi="Calibri" w:cs="Calibri"/>
+                <w:lang w:val="en-US"/>
+              </w:rPr>
+            </w:pPr>
+            <w:r>
+              <w:rPr>
+                <w:rFonts w:ascii="Calibri" w:eastAsia="Times New Roman" w:hAnsi="Calibri" w:cs="Calibri"/>
+                <w:lang w:val="en-US"/>
+              </w:rPr>
+              <w:t>Placeholder</w:t>
+            </w:r>
+          </w:p>
+          <w:p>
+            <w:pPr>
+              <w:spacing w:after="0" w:line="240" w:lineRule="auto"/>
+              <w:rPr>
+                <w:rFonts w:ascii="Calibri" w:eastAsia="Times New Roman" w:hAnsi="Calibri" w:cs="Calibri"/>
+                <w:lang w:val="en-US"/>
+              </w:rPr>
+            </w:pPr>
+            <w:r>
+              <w:rPr>
+                <w:rFonts w:ascii="Calibri" w:eastAsia="Times New Roman" w:hAnsi="Calibri" w:cs="Calibri"/>
+                <w:lang w:val="en-US"/>
+              </w:rPr>
+              <w:t>Passing</w:t>
+            </w:r>
+            <w:r>
+              <w:rPr>
+                <w:rFonts w:ascii="Calibri" w:eastAsia="Times New Roman" w:hAnsi="Calibri" w:cs="Calibri"/>
+                <w:lang w:val="en-US"/>
+              </w:rPr>
+              <w:t xml:space="preserve"> – 1</w:t>
+            </w:r>
+            <w:r>
+              <w:rPr>
+                <w:rFonts w:ascii="Calibri" w:eastAsia="Times New Roman" w:hAnsi="Calibri" w:cs="Calibri"/>
+                <w:vertAlign w:val="superscript"/>
+                <w:lang w:val="en-US"/>
+              </w:rPr>
+              <w:t>st</w:t>
+            </w:r>
+            <w:r>
+              <w:rPr>
+                <w:rFonts w:ascii="Calibri" w:eastAsia="Times New Roman" w:hAnsi="Calibri" w:cs="Calibri"/>
+                <w:lang w:val="en-US"/>
+              </w:rPr>
+              <w:t>, 2</w:t>
+            </w:r>
+            <w:r>
+              <w:rPr>
+                <w:rFonts w:ascii="Calibri" w:eastAsia="Times New Roman" w:hAnsi="Calibri" w:cs="Calibri"/>
+                <w:vertAlign w:val="superscript"/>
+                <w:lang w:val="en-US"/>
+              </w:rPr>
+              <w:t>nd</w:t>
+            </w:r>
+            <w:r>
+              <w:rPr>
+                <w:rFonts w:ascii="Calibri" w:eastAsia="Times New Roman" w:hAnsi="Calibri" w:cs="Calibri"/>
+                <w:lang w:val="en-US"/>
+              </w:rPr>
+              <w:t xml:space="preserve"> run</w:t>
+            </w:r>
+          </w:p>
+          <w:p>
+            <w:pPr>
+              <w:spacing w:after="0" w:line="240" w:lineRule="auto"/>
+              <w:rPr>
+                <w:rFonts w:ascii="Calibri" w:eastAsia="Times New Roman" w:hAnsi="Calibri" w:cs="Calibri"/>
+                <w:lang w:val="en-US"/>
+              </w:rPr>
+            </w:pPr>
+            <w:r>
+              <w:rPr>
+                <w:rFonts w:ascii="Calibri" w:eastAsia="Times New Roman" w:hAnsi="Calibri" w:cs="Calibri"/>
+                <w:lang w:val="en-US"/>
+              </w:rPr>
+              <w:t>Bind</w:t>
+            </w:r>
+          </w:p>
+          <w:p>
+            <w:pPr>
+              <w:spacing w:after="0" w:line="240" w:lineRule="auto"/>
+              <w:rPr>
+                <w:rFonts w:ascii="Calibri" w:eastAsia="Times New Roman" w:hAnsi="Calibri" w:cs="Calibri"/>
+                <w:lang w:val="en-US"/>
+              </w:rPr>
+            </w:pPr>
+            <w:r>
+              <w:rPr>
+                <w:rFonts w:ascii="Calibri" w:eastAsia="Times New Roman" w:hAnsi="Calibri" w:cs="Calibri"/>
+                <w:lang w:val="en-US"/>
               </w:rPr>
               <w:t> </w:t>
+            </w:r>
+          </w:p>
+          <w:p>
+            <w:pPr>
+              <w:spacing w:after="0" w:line="240" w:lineRule="auto"/>
+              <w:rPr>
+                <w:rFonts w:ascii="Calibri" w:eastAsia="Times New Roman" w:hAnsi="Calibri" w:cs="Calibri"/>
+                <w:lang w:val="en-US"/>
+              </w:rPr>
+            </w:pPr>
+            <w:r>
+              <w:rPr>
+                <w:rFonts w:ascii="Calibri" w:eastAsia="Times New Roman" w:hAnsi="Calibri" w:cs="Calibri"/>
+                <w:lang w:val="en-US"/>
+              </w:rPr>
+              <w:t>Asset</w:t>
+            </w:r>
+            <w:r>
+              <w:rPr>
+                <w:rFonts w:ascii="Calibri" w:eastAsia="Times New Roman" w:hAnsi="Calibri" w:cs="Calibri"/>
+                <w:lang w:val="en-US"/>
+              </w:rPr>
+              <w:t xml:space="preserve"> (expr)– exit program if expr = false</w:t>
+            </w:r>
+            <w:bookmarkStart w:id="0" w:name="_GoBack"/>
+            <w:bookmarkEnd w:id="0"/>
+          </w:p>
+          <w:p>
+            <w:pPr>
+              <w:spacing w:after="0" w:line="240" w:lineRule="auto"/>
+              <w:rPr>
+                <w:rFonts w:ascii="Calibri" w:eastAsia="Times New Roman" w:hAnsi="Calibri" w:cs="Calibri"/>
+                <w:lang w:val="en-US"/>
+              </w:rPr>
+            </w:pPr>
+            <w:proofErr w:type="spellStart"/>
+            <w:r>
+              <w:rPr>
+                <w:rFonts w:ascii="Calibri" w:eastAsia="Times New Roman" w:hAnsi="Calibri" w:cs="Calibri"/>
+                <w:lang w:val="en-US"/>
+              </w:rPr>
+              <w:t>Copy'n'swap</w:t>
+            </w:r>
+            <w:proofErr w:type="spellEnd"/>
+          </w:p>
+          <w:p>
+            <w:pPr>
+              <w:spacing w:after="0" w:line="240" w:lineRule="auto"/>
+              <w:rPr>
+                <w:rFonts w:ascii="Calibri" w:eastAsia="Times New Roman" w:hAnsi="Calibri" w:cs="Calibri"/>
+                <w:lang w:val="en-US"/>
+              </w:rPr>
+            </w:pPr>
+            <w:proofErr w:type="spellStart"/>
+            <w:r>
+              <w:rPr>
+                <w:rFonts w:ascii="Calibri" w:eastAsia="Times New Roman" w:hAnsi="Calibri" w:cs="Calibri"/>
+                <w:lang w:val="en-US"/>
+              </w:rPr>
+              <w:t>Garentees</w:t>
+            </w:r>
+            <w:proofErr w:type="spellEnd"/>
+            <w:r>
+              <w:rPr>
+                <w:rFonts w:ascii="Calibri" w:eastAsia="Times New Roman" w:hAnsi="Calibri" w:cs="Calibri"/>
+                <w:lang w:val="en-US"/>
+              </w:rPr>
+              <w:t xml:space="preserve"> - exception safe functions</w:t>
+            </w:r>
+          </w:p>
+          <w:p>
+            <w:pPr>
+              <w:spacing w:after="0" w:line="240" w:lineRule="auto"/>
+              <w:rPr>
+                <w:rFonts w:ascii="Calibri" w:eastAsia="Times New Roman" w:hAnsi="Calibri" w:cs="Calibri"/>
+                <w:lang w:val="en-US"/>
+              </w:rPr>
+            </w:pPr>
+          </w:p>
+          <w:p>
+            <w:pPr>
+              <w:spacing w:after="0" w:line="240" w:lineRule="auto"/>
+              <w:rPr>
+                <w:rFonts w:ascii="Calibri" w:eastAsia="Times New Roman" w:hAnsi="Calibri" w:cs="Calibri"/>
+                <w:lang w:val="en-US"/>
+              </w:rPr>
+            </w:pPr>
+            <w:proofErr w:type="spellStart"/>
+            <w:r>
+              <w:rPr>
+                <w:rFonts w:ascii="Calibri" w:eastAsia="Times New Roman" w:hAnsi="Calibri" w:cs="Calibri"/>
+                <w:lang w:val="en-US"/>
+              </w:rPr>
+              <w:t>Constexp</w:t>
+            </w:r>
+            <w:proofErr w:type="spellEnd"/>
+            <w:r>
+              <w:rPr>
+                <w:rFonts w:ascii="Calibri" w:eastAsia="Times New Roman" w:hAnsi="Calibri" w:cs="Calibri"/>
+                <w:lang w:val="en-US"/>
+              </w:rPr>
+              <w:t xml:space="preserve"> if</w:t>
+            </w:r>
+          </w:p>
+          <w:p>
+            <w:pPr>
+              <w:spacing w:after="0" w:line="240" w:lineRule="auto"/>
+              <w:rPr>
+                <w:rFonts w:ascii="Calibri" w:eastAsia="Times New Roman" w:hAnsi="Calibri" w:cs="Calibri"/>
+                <w:lang w:val="en-US"/>
+              </w:rPr>
+            </w:pPr>
+            <w:r>
+              <w:rPr>
+                <w:rFonts w:ascii="Calibri" w:eastAsia="Times New Roman" w:hAnsi="Calibri" w:cs="Calibri"/>
+                <w:lang w:val="en-US"/>
+              </w:rPr>
+              <w:t>Literals (_s)</w:t>
+            </w:r>
+          </w:p>
+          <w:p>
+            <w:pPr>
+              <w:spacing w:after="0" w:line="240" w:lineRule="auto"/>
+              <w:rPr>
+                <w:rFonts w:ascii="Calibri" w:eastAsia="Times New Roman" w:hAnsi="Calibri" w:cs="Calibri"/>
+                <w:lang w:val="en-US"/>
+              </w:rPr>
+            </w:pPr>
+            <w:r>
+              <w:rPr>
+                <w:rFonts w:ascii="Calibri" w:eastAsia="Times New Roman" w:hAnsi="Calibri" w:cs="Calibri"/>
+                <w:lang w:val="en-US"/>
+              </w:rPr>
+              <w:t>Copy/copy-assignment</w:t>
+            </w:r>
+          </w:p>
+          <w:p>
+            <w:pPr>
+              <w:spacing w:after="0" w:line="240" w:lineRule="auto"/>
+              <w:rPr>
+                <w:rFonts w:ascii="Calibri" w:eastAsia="Times New Roman" w:hAnsi="Calibri" w:cs="Calibri"/>
+                <w:lang w:val="en-US"/>
+              </w:rPr>
+            </w:pPr>
+            <w:r>
+              <w:rPr>
+                <w:rFonts w:ascii="Calibri" w:eastAsia="Times New Roman" w:hAnsi="Calibri" w:cs="Calibri"/>
+                <w:lang w:val="en-US"/>
+              </w:rPr>
+              <w:t>Move</w:t>
+            </w:r>
+          </w:p>
+          <w:p>
+            <w:pPr>
+              <w:spacing w:after="0" w:line="240" w:lineRule="auto"/>
+              <w:rPr>
+                <w:rFonts w:ascii="Calibri" w:eastAsia="Times New Roman" w:hAnsi="Calibri" w:cs="Calibri"/>
+                <w:lang w:val="en-US"/>
+              </w:rPr>
+            </w:pPr>
+            <w:r>
+              <w:rPr>
+                <w:rFonts w:ascii="Calibri" w:eastAsia="Times New Roman" w:hAnsi="Calibri" w:cs="Calibri"/>
+                <w:lang w:val="en-US"/>
+              </w:rPr>
+              <w:t>Perfect forwarding</w:t>
+            </w:r>
+          </w:p>
+          <w:p>
+            <w:pPr>
+              <w:spacing w:after="0" w:line="240" w:lineRule="auto"/>
+              <w:rPr>
+                <w:rFonts w:ascii="Calibri" w:eastAsia="Times New Roman" w:hAnsi="Calibri" w:cs="Calibri"/>
+                <w:lang w:val="en-US"/>
+              </w:rPr>
+            </w:pPr>
+          </w:p>
+          <w:p>
+            <w:pPr>
+              <w:spacing w:after="0" w:line="240" w:lineRule="auto"/>
+              <w:rPr>
+                <w:rFonts w:ascii="Calibri" w:eastAsia="Times New Roman" w:hAnsi="Calibri" w:cs="Calibri"/>
+                <w:lang w:val="en-US"/>
+              </w:rPr>
+            </w:pPr>
+            <w:r>
+              <w:rPr>
+                <w:rFonts w:ascii="Calibri" w:eastAsia="Times New Roman" w:hAnsi="Calibri" w:cs="Calibri"/>
+                <w:lang w:val="en-US"/>
+              </w:rPr>
+              <w:t>Template classes</w:t>
+            </w:r>
+          </w:p>
+          <w:p>
+            <w:pPr>
+              <w:spacing w:after="0" w:line="240" w:lineRule="auto"/>
+              <w:rPr>
+                <w:rFonts w:ascii="Calibri" w:eastAsia="Times New Roman" w:hAnsi="Calibri" w:cs="Calibri"/>
+                <w:lang w:val="en-US"/>
+              </w:rPr>
+            </w:pPr>
+            <w:proofErr w:type="spellStart"/>
+            <w:r>
+              <w:rPr>
+                <w:rFonts w:ascii="Calibri" w:eastAsia="Times New Roman" w:hAnsi="Calibri" w:cs="Calibri"/>
+                <w:lang w:val="en-US"/>
+              </w:rPr>
+              <w:t>Polymorfi</w:t>
+            </w:r>
+            <w:proofErr w:type="spellEnd"/>
+            <w:r>
+              <w:rPr>
+                <w:rFonts w:ascii="Calibri" w:eastAsia="Times New Roman" w:hAnsi="Calibri" w:cs="Calibri"/>
+                <w:lang w:val="en-US"/>
+              </w:rPr>
+              <w:t xml:space="preserve">/traits - </w:t>
+            </w:r>
+            <w:proofErr w:type="spellStart"/>
+            <w:r>
+              <w:rPr>
+                <w:rFonts w:ascii="Calibri" w:eastAsia="Times New Roman" w:hAnsi="Calibri" w:cs="Calibri"/>
+                <w:lang w:val="en-US"/>
+              </w:rPr>
+              <w:t>forklaring</w:t>
+            </w:r>
+            <w:proofErr w:type="spellEnd"/>
+          </w:p>
+          <w:p>
+            <w:pPr>
+              <w:spacing w:after="0" w:line="240" w:lineRule="auto"/>
+              <w:rPr>
+                <w:rFonts w:ascii="Calibri" w:eastAsia="Times New Roman" w:hAnsi="Calibri" w:cs="Calibri"/>
+                <w:lang w:val="en-US"/>
+              </w:rPr>
+            </w:pPr>
+            <w:proofErr w:type="spellStart"/>
+            <w:r>
+              <w:rPr>
+                <w:rFonts w:ascii="Calibri" w:eastAsia="Times New Roman" w:hAnsi="Calibri" w:cs="Calibri"/>
+                <w:lang w:val="en-US"/>
+              </w:rPr>
+              <w:t>Typelists</w:t>
+            </w:r>
+            <w:proofErr w:type="spellEnd"/>
+            <w:r>
+              <w:rPr>
+                <w:rFonts w:ascii="Calibri" w:eastAsia="Times New Roman" w:hAnsi="Calibri" w:cs="Calibri"/>
+                <w:lang w:val="en-US"/>
+              </w:rPr>
+              <w:t>/tuples</w:t>
+            </w:r>
+          </w:p>
+          <w:p>
+            <w:pPr>
+              <w:spacing w:after="0" w:line="240" w:lineRule="auto"/>
+              <w:rPr>
+                <w:rFonts w:ascii="Calibri" w:eastAsia="Times New Roman" w:hAnsi="Calibri" w:cs="Calibri"/>
+                <w:lang w:val="en-US"/>
+              </w:rPr>
+            </w:pPr>
+            <w:r>
+              <w:rPr>
+                <w:rFonts w:ascii="Calibri" w:eastAsia="Times New Roman" w:hAnsi="Calibri" w:cs="Calibri"/>
+                <w:lang w:val="en-US"/>
+              </w:rPr>
+              <w:t>Enable/disable functions???</w:t>
+            </w:r>
+          </w:p>
+          <w:p>
+            <w:pPr>
+              <w:spacing w:after="0" w:line="240" w:lineRule="auto"/>
+              <w:rPr>
+                <w:rFonts w:ascii="Calibri" w:eastAsia="Times New Roman" w:hAnsi="Calibri" w:cs="Calibri"/>
+                <w:lang w:val="en-US"/>
+              </w:rPr>
+            </w:pPr>
+            <w:r>
+              <w:rPr>
+                <w:rFonts w:ascii="Calibri" w:eastAsia="Times New Roman" w:hAnsi="Calibri" w:cs="Calibri"/>
+                <w:lang w:val="en-US"/>
+              </w:rPr>
+              <w:t>Boost signal2</w:t>
+            </w:r>
+          </w:p>
+          <w:p>
+            <w:pPr>
+              <w:spacing w:after="0" w:line="240" w:lineRule="auto"/>
+              <w:rPr>
+                <w:rFonts w:ascii="Calibri" w:eastAsia="Times New Roman" w:hAnsi="Calibri" w:cs="Calibri"/>
+                <w:lang w:val="en-US"/>
+              </w:rPr>
+            </w:pPr>
+            <w:r>
+              <w:rPr>
+                <w:rFonts w:ascii="Calibri" w:eastAsia="Times New Roman" w:hAnsi="Calibri" w:cs="Calibri"/>
+                <w:lang w:val="en-US"/>
+              </w:rPr>
+              <w:t>Static assert (boost)</w:t>
+            </w:r>
+          </w:p>
+          <w:p>
+            <w:pPr>
+              <w:spacing w:after="0" w:line="240" w:lineRule="auto"/>
+              <w:rPr>
+                <w:rFonts w:ascii="Calibri" w:eastAsia="Times New Roman" w:hAnsi="Calibri" w:cs="Calibri"/>
+                <w:lang w:val="da-DK"/>
+              </w:rPr>
+            </w:pPr>
+            <w:proofErr w:type="spellStart"/>
+            <w:r>
+              <w:rPr>
+                <w:rFonts w:ascii="Calibri" w:eastAsia="Times New Roman" w:hAnsi="Calibri" w:cs="Calibri"/>
+                <w:lang w:val="da-DK"/>
+              </w:rPr>
+              <w:t>Specialicering</w:t>
+            </w:r>
+            <w:proofErr w:type="spellEnd"/>
+            <w:r>
+              <w:rPr>
+                <w:rFonts w:ascii="Calibri" w:eastAsia="Times New Roman" w:hAnsi="Calibri" w:cs="Calibri"/>
+                <w:lang w:val="da-DK"/>
+              </w:rPr>
+              <w:t xml:space="preserve"> (template </w:t>
+            </w:r>
+            <w:proofErr w:type="spellStart"/>
+            <w:r>
+              <w:rPr>
+                <w:rFonts w:ascii="Calibri" w:eastAsia="Times New Roman" w:hAnsi="Calibri" w:cs="Calibri"/>
+                <w:lang w:val="da-DK"/>
+              </w:rPr>
+              <w:t>inception</w:t>
+            </w:r>
+            <w:proofErr w:type="spellEnd"/>
+            <w:r>
+              <w:rPr>
+                <w:rFonts w:ascii="Calibri" w:eastAsia="Times New Roman" w:hAnsi="Calibri" w:cs="Calibri"/>
+                <w:lang w:val="da-DK"/>
+              </w:rPr>
+              <w:t>)</w:t>
             </w:r>
           </w:p>
         </w:tc>
@@ -760,572 +1306,72 @@
               <w:spacing w:after="0" w:line="240" w:lineRule="auto"/>
               <w:rPr>
                 <w:rFonts w:ascii="Calibri" w:eastAsia="Times New Roman" w:hAnsi="Calibri" w:cs="Calibri"/>
-                <w:lang w:val="da-DK" w:eastAsia="en-DK"/>
-              </w:rPr>
-            </w:pPr>
-            <w:r>
-              <w:rPr>
-                <w:rFonts w:ascii="Calibri" w:eastAsia="Times New Roman" w:hAnsi="Calibri" w:cs="Calibri"/>
-                <w:lang w:val="da-DK" w:eastAsia="en-DK"/>
+                <w:lang w:val="da-DK"/>
+              </w:rPr>
+            </w:pPr>
+            <w:r>
+              <w:rPr>
+                <w:rFonts w:ascii="Calibri" w:eastAsia="Times New Roman" w:hAnsi="Calibri" w:cs="Calibri"/>
+                <w:lang w:val="da-DK"/>
               </w:rPr>
               <w:t> </w:t>
             </w:r>
-          </w:p>
-        </w:tc>
-      </w:tr>
-      <w:tr>
-        <w:tc>
-          <w:tcPr>
-            <w:tcW w:w="3590" w:type="dxa"/>
-            <w:tcBorders>
-              <w:top w:val="single" w:sz="8" w:space="0" w:color="A3A3A3"/>
-              <w:left w:val="single" w:sz="8" w:space="0" w:color="A3A3A3"/>
-              <w:bottom w:val="single" w:sz="8" w:space="0" w:color="A3A3A3"/>
-              <w:right w:val="single" w:sz="8" w:space="0" w:color="A3A3A3"/>
-            </w:tcBorders>
-            <w:tcMar>
-              <w:top w:w="40" w:type="dxa"/>
-              <w:left w:w="60" w:type="dxa"/>
-              <w:bottom w:w="40" w:type="dxa"/>
-              <w:right w:w="60" w:type="dxa"/>
-            </w:tcMar>
-            <w:hideMark/>
-          </w:tcPr>
-          <w:p>
-            <w:pPr>
-              <w:spacing w:after="0" w:line="240" w:lineRule="auto"/>
-              <w:rPr>
-                <w:rFonts w:ascii="Calibri" w:eastAsia="Times New Roman" w:hAnsi="Calibri" w:cs="Calibri"/>
-                <w:lang w:val="en-US" w:eastAsia="en-DK"/>
-              </w:rPr>
-            </w:pPr>
-            <w:proofErr w:type="spellStart"/>
-            <w:r>
-              <w:rPr>
-                <w:rFonts w:ascii="Calibri" w:eastAsia="Times New Roman" w:hAnsi="Calibri" w:cs="Calibri"/>
-                <w:lang w:val="en-US" w:eastAsia="en-DK"/>
-              </w:rPr>
-              <w:t>Dependant</w:t>
-            </w:r>
-            <w:proofErr w:type="spellEnd"/>
-            <w:r>
-              <w:rPr>
-                <w:rFonts w:ascii="Calibri" w:eastAsia="Times New Roman" w:hAnsi="Calibri" w:cs="Calibri"/>
-                <w:lang w:val="en-US" w:eastAsia="en-DK"/>
-              </w:rPr>
-              <w:t xml:space="preserve"> names</w:t>
-            </w:r>
-          </w:p>
-          <w:p>
-            <w:pPr>
-              <w:spacing w:after="0" w:line="240" w:lineRule="auto"/>
-              <w:rPr>
-                <w:rFonts w:ascii="Calibri" w:eastAsia="Times New Roman" w:hAnsi="Calibri" w:cs="Calibri"/>
-                <w:lang w:val="en-US" w:eastAsia="en-DK"/>
-              </w:rPr>
-            </w:pPr>
-          </w:p>
-          <w:p>
-            <w:pPr>
-              <w:spacing w:after="0" w:line="240" w:lineRule="auto"/>
-              <w:rPr>
-                <w:rFonts w:ascii="Calibri" w:eastAsia="Times New Roman" w:hAnsi="Calibri" w:cs="Calibri"/>
-                <w:lang w:val="en-US" w:eastAsia="en-DK"/>
-              </w:rPr>
-            </w:pPr>
-            <w:proofErr w:type="spellStart"/>
-            <w:r>
-              <w:rPr>
-                <w:rFonts w:ascii="Calibri" w:eastAsia="Times New Roman" w:hAnsi="Calibri" w:cs="Calibri"/>
-                <w:lang w:val="en-US" w:eastAsia="en-DK"/>
-              </w:rPr>
-              <w:t>Virtuel</w:t>
-            </w:r>
-            <w:proofErr w:type="spellEnd"/>
-            <w:r>
-              <w:rPr>
-                <w:rFonts w:ascii="Calibri" w:eastAsia="Times New Roman" w:hAnsi="Calibri" w:cs="Calibri"/>
-                <w:lang w:val="en-US" w:eastAsia="en-DK"/>
-              </w:rPr>
-              <w:t xml:space="preserve"> classes</w:t>
-            </w:r>
-          </w:p>
-          <w:p>
-            <w:pPr>
-              <w:spacing w:after="0" w:line="240" w:lineRule="auto"/>
-              <w:rPr>
-                <w:rFonts w:ascii="Calibri" w:eastAsia="Times New Roman" w:hAnsi="Calibri" w:cs="Calibri"/>
-                <w:lang w:val="en-US" w:eastAsia="en-DK"/>
-              </w:rPr>
-            </w:pPr>
-          </w:p>
-          <w:p>
-            <w:pPr>
-              <w:spacing w:after="0" w:line="240" w:lineRule="auto"/>
-              <w:rPr>
-                <w:rFonts w:ascii="Calibri" w:eastAsia="Times New Roman" w:hAnsi="Calibri" w:cs="Calibri"/>
-                <w:lang w:val="en-US" w:eastAsia="en-DK"/>
-              </w:rPr>
-            </w:pPr>
-            <w:r>
-              <w:rPr>
-                <w:rFonts w:ascii="Calibri" w:eastAsia="Times New Roman" w:hAnsi="Calibri" w:cs="Calibri"/>
-                <w:lang w:val="en-US" w:eastAsia="en-DK"/>
-              </w:rPr>
-              <w:t>STL containers</w:t>
-            </w:r>
-          </w:p>
-          <w:p>
-            <w:pPr>
-              <w:spacing w:after="0" w:line="240" w:lineRule="auto"/>
-              <w:rPr>
-                <w:rFonts w:ascii="Calibri" w:eastAsia="Times New Roman" w:hAnsi="Calibri" w:cs="Calibri"/>
-                <w:lang w:val="en-US" w:eastAsia="en-DK"/>
-              </w:rPr>
-            </w:pPr>
-            <w:r>
-              <w:rPr>
-                <w:rFonts w:ascii="Calibri" w:eastAsia="Times New Roman" w:hAnsi="Calibri" w:cs="Calibri"/>
-                <w:lang w:val="en-US" w:eastAsia="en-DK"/>
-              </w:rPr>
-              <w:t>Iterators</w:t>
-            </w:r>
-          </w:p>
-          <w:p>
-            <w:pPr>
-              <w:spacing w:after="0" w:line="240" w:lineRule="auto"/>
-              <w:rPr>
-                <w:rFonts w:ascii="Calibri" w:eastAsia="Times New Roman" w:hAnsi="Calibri" w:cs="Calibri"/>
-                <w:lang w:val="en-US" w:eastAsia="en-DK"/>
-              </w:rPr>
-            </w:pPr>
-          </w:p>
-          <w:p>
-            <w:pPr>
-              <w:spacing w:after="0" w:line="240" w:lineRule="auto"/>
-              <w:rPr>
-                <w:rFonts w:ascii="Calibri" w:eastAsia="Times New Roman" w:hAnsi="Calibri" w:cs="Calibri"/>
-                <w:lang w:val="en-US" w:eastAsia="en-DK"/>
-              </w:rPr>
-            </w:pPr>
-            <w:r>
-              <w:rPr>
-                <w:rFonts w:ascii="Calibri" w:eastAsia="Times New Roman" w:hAnsi="Calibri" w:cs="Calibri"/>
-                <w:lang w:val="en-US" w:eastAsia="en-DK"/>
-              </w:rPr>
-              <w:t>Placeholder</w:t>
-            </w:r>
-          </w:p>
-          <w:p>
-            <w:pPr>
-              <w:spacing w:after="0" w:line="240" w:lineRule="auto"/>
-              <w:rPr>
-                <w:rFonts w:ascii="Calibri" w:eastAsia="Times New Roman" w:hAnsi="Calibri" w:cs="Calibri"/>
-                <w:lang w:val="en-US" w:eastAsia="en-DK"/>
-              </w:rPr>
-            </w:pPr>
-            <w:r>
-              <w:rPr>
-                <w:rFonts w:ascii="Calibri" w:eastAsia="Times New Roman" w:hAnsi="Calibri" w:cs="Calibri"/>
-                <w:lang w:val="en-US" w:eastAsia="en-DK"/>
-              </w:rPr>
-              <w:t>Passing</w:t>
-            </w:r>
-          </w:p>
-          <w:p>
-            <w:pPr>
-              <w:spacing w:after="0" w:line="240" w:lineRule="auto"/>
-              <w:rPr>
-                <w:rFonts w:ascii="Calibri" w:eastAsia="Times New Roman" w:hAnsi="Calibri" w:cs="Calibri"/>
-                <w:lang w:val="en-US" w:eastAsia="en-DK"/>
-              </w:rPr>
-            </w:pPr>
-            <w:r>
-              <w:rPr>
-                <w:rFonts w:ascii="Calibri" w:eastAsia="Times New Roman" w:hAnsi="Calibri" w:cs="Calibri"/>
-                <w:lang w:val="en-US" w:eastAsia="en-DK"/>
-              </w:rPr>
-              <w:t>Bind</w:t>
-            </w:r>
-          </w:p>
-          <w:p>
-            <w:pPr>
-              <w:spacing w:after="0" w:line="240" w:lineRule="auto"/>
-              <w:rPr>
-                <w:rFonts w:ascii="Calibri" w:eastAsia="Times New Roman" w:hAnsi="Calibri" w:cs="Calibri"/>
-                <w:lang w:val="en-US" w:eastAsia="en-DK"/>
-              </w:rPr>
-            </w:pPr>
-            <w:r>
-              <w:rPr>
-                <w:rFonts w:ascii="Calibri" w:eastAsia="Times New Roman" w:hAnsi="Calibri" w:cs="Calibri"/>
-                <w:lang w:val="en-US" w:eastAsia="en-DK"/>
-              </w:rPr>
-              <w:t> </w:t>
-            </w:r>
-          </w:p>
-          <w:p>
-            <w:pPr>
-              <w:spacing w:after="0" w:line="240" w:lineRule="auto"/>
-              <w:rPr>
-                <w:rFonts w:ascii="Calibri" w:eastAsia="Times New Roman" w:hAnsi="Calibri" w:cs="Calibri"/>
-                <w:lang w:val="en-US" w:eastAsia="en-DK"/>
-              </w:rPr>
-            </w:pPr>
-            <w:r>
-              <w:rPr>
-                <w:rFonts w:ascii="Calibri" w:eastAsia="Times New Roman" w:hAnsi="Calibri" w:cs="Calibri"/>
-                <w:lang w:val="en-US" w:eastAsia="en-DK"/>
-              </w:rPr>
-              <w:t>Asset</w:t>
-            </w:r>
-          </w:p>
-          <w:p>
-            <w:pPr>
-              <w:spacing w:after="0" w:line="240" w:lineRule="auto"/>
-              <w:rPr>
-                <w:rFonts w:ascii="Calibri" w:eastAsia="Times New Roman" w:hAnsi="Calibri" w:cs="Calibri"/>
-                <w:lang w:val="en-US" w:eastAsia="en-DK"/>
-              </w:rPr>
-            </w:pPr>
-            <w:proofErr w:type="spellStart"/>
-            <w:r>
-              <w:rPr>
-                <w:rFonts w:ascii="Calibri" w:eastAsia="Times New Roman" w:hAnsi="Calibri" w:cs="Calibri"/>
-                <w:lang w:val="en-US" w:eastAsia="en-DK"/>
-              </w:rPr>
-              <w:t>Copy'n'swap</w:t>
-            </w:r>
-            <w:proofErr w:type="spellEnd"/>
-          </w:p>
-          <w:p>
-            <w:pPr>
-              <w:spacing w:after="0" w:line="240" w:lineRule="auto"/>
-              <w:rPr>
-                <w:rFonts w:ascii="Calibri" w:eastAsia="Times New Roman" w:hAnsi="Calibri" w:cs="Calibri"/>
-                <w:lang w:val="en-US" w:eastAsia="en-DK"/>
-              </w:rPr>
-            </w:pPr>
-            <w:proofErr w:type="spellStart"/>
-            <w:r>
-              <w:rPr>
-                <w:rFonts w:ascii="Calibri" w:eastAsia="Times New Roman" w:hAnsi="Calibri" w:cs="Calibri"/>
-                <w:lang w:val="en-US" w:eastAsia="en-DK"/>
-              </w:rPr>
-              <w:t>Garentees</w:t>
-            </w:r>
-            <w:proofErr w:type="spellEnd"/>
-            <w:r>
-              <w:rPr>
-                <w:rFonts w:ascii="Calibri" w:eastAsia="Times New Roman" w:hAnsi="Calibri" w:cs="Calibri"/>
-                <w:lang w:val="en-US" w:eastAsia="en-DK"/>
-              </w:rPr>
-              <w:t xml:space="preserve"> - exception safe functions</w:t>
-            </w:r>
-          </w:p>
-          <w:p>
-            <w:pPr>
-              <w:spacing w:after="0" w:line="240" w:lineRule="auto"/>
-              <w:rPr>
-                <w:rFonts w:ascii="Calibri" w:eastAsia="Times New Roman" w:hAnsi="Calibri" w:cs="Calibri"/>
-                <w:lang w:val="en-US" w:eastAsia="en-DK"/>
-              </w:rPr>
-            </w:pPr>
-          </w:p>
-          <w:p>
-            <w:pPr>
-              <w:spacing w:after="0" w:line="240" w:lineRule="auto"/>
-              <w:rPr>
-                <w:rFonts w:ascii="Calibri" w:eastAsia="Times New Roman" w:hAnsi="Calibri" w:cs="Calibri"/>
-                <w:lang w:val="en-US" w:eastAsia="en-DK"/>
-              </w:rPr>
-            </w:pPr>
-            <w:proofErr w:type="spellStart"/>
-            <w:r>
-              <w:rPr>
-                <w:rFonts w:ascii="Calibri" w:eastAsia="Times New Roman" w:hAnsi="Calibri" w:cs="Calibri"/>
-                <w:lang w:val="en-US" w:eastAsia="en-DK"/>
-              </w:rPr>
-              <w:t>Constexp</w:t>
-            </w:r>
-            <w:proofErr w:type="spellEnd"/>
-            <w:r>
-              <w:rPr>
-                <w:rFonts w:ascii="Calibri" w:eastAsia="Times New Roman" w:hAnsi="Calibri" w:cs="Calibri"/>
-                <w:lang w:val="en-US" w:eastAsia="en-DK"/>
-              </w:rPr>
-              <w:t xml:space="preserve"> if</w:t>
-            </w:r>
-          </w:p>
-          <w:p>
-            <w:pPr>
-              <w:spacing w:after="0" w:line="240" w:lineRule="auto"/>
-              <w:rPr>
-                <w:rFonts w:ascii="Calibri" w:eastAsia="Times New Roman" w:hAnsi="Calibri" w:cs="Calibri"/>
-                <w:lang w:val="en-US" w:eastAsia="en-DK"/>
-              </w:rPr>
-            </w:pPr>
-            <w:r>
-              <w:rPr>
-                <w:rFonts w:ascii="Calibri" w:eastAsia="Times New Roman" w:hAnsi="Calibri" w:cs="Calibri"/>
-                <w:lang w:val="en-US" w:eastAsia="en-DK"/>
-              </w:rPr>
-              <w:t>Literals (_s)</w:t>
-            </w:r>
-          </w:p>
-          <w:p>
-            <w:pPr>
-              <w:spacing w:after="0" w:line="240" w:lineRule="auto"/>
-              <w:rPr>
-                <w:rFonts w:ascii="Calibri" w:eastAsia="Times New Roman" w:hAnsi="Calibri" w:cs="Calibri"/>
-                <w:lang w:val="en-US" w:eastAsia="en-DK"/>
-              </w:rPr>
-            </w:pPr>
-            <w:r>
-              <w:rPr>
-                <w:rFonts w:ascii="Calibri" w:eastAsia="Times New Roman" w:hAnsi="Calibri" w:cs="Calibri"/>
-                <w:lang w:val="en-US" w:eastAsia="en-DK"/>
-              </w:rPr>
-              <w:t>Copy/copy-assignment</w:t>
-            </w:r>
-          </w:p>
-          <w:p>
-            <w:pPr>
-              <w:spacing w:after="0" w:line="240" w:lineRule="auto"/>
-              <w:rPr>
-                <w:rFonts w:ascii="Calibri" w:eastAsia="Times New Roman" w:hAnsi="Calibri" w:cs="Calibri"/>
-                <w:lang w:val="en-US" w:eastAsia="en-DK"/>
-              </w:rPr>
-            </w:pPr>
-            <w:r>
-              <w:rPr>
-                <w:rFonts w:ascii="Calibri" w:eastAsia="Times New Roman" w:hAnsi="Calibri" w:cs="Calibri"/>
-                <w:lang w:val="en-US" w:eastAsia="en-DK"/>
-              </w:rPr>
-              <w:t>Move</w:t>
-            </w:r>
-          </w:p>
-          <w:p>
-            <w:pPr>
-              <w:spacing w:after="0" w:line="240" w:lineRule="auto"/>
-              <w:rPr>
-                <w:rFonts w:ascii="Calibri" w:eastAsia="Times New Roman" w:hAnsi="Calibri" w:cs="Calibri"/>
-                <w:lang w:val="en-US" w:eastAsia="en-DK"/>
-              </w:rPr>
-            </w:pPr>
-            <w:r>
-              <w:rPr>
-                <w:rFonts w:ascii="Calibri" w:eastAsia="Times New Roman" w:hAnsi="Calibri" w:cs="Calibri"/>
-                <w:lang w:val="en-US" w:eastAsia="en-DK"/>
-              </w:rPr>
-              <w:t>Perfect forwarding</w:t>
-            </w:r>
-          </w:p>
-          <w:p>
-            <w:pPr>
-              <w:spacing w:after="0" w:line="240" w:lineRule="auto"/>
-              <w:rPr>
-                <w:rFonts w:ascii="Calibri" w:eastAsia="Times New Roman" w:hAnsi="Calibri" w:cs="Calibri"/>
-                <w:lang w:val="en-US" w:eastAsia="en-DK"/>
-              </w:rPr>
-            </w:pPr>
-          </w:p>
-          <w:p>
-            <w:pPr>
-              <w:spacing w:after="0" w:line="240" w:lineRule="auto"/>
-              <w:rPr>
-                <w:rFonts w:ascii="Calibri" w:eastAsia="Times New Roman" w:hAnsi="Calibri" w:cs="Calibri"/>
-                <w:lang w:val="en-US" w:eastAsia="en-DK"/>
-              </w:rPr>
-            </w:pPr>
-            <w:r>
-              <w:rPr>
-                <w:rFonts w:ascii="Calibri" w:eastAsia="Times New Roman" w:hAnsi="Calibri" w:cs="Calibri"/>
-                <w:lang w:val="en-US" w:eastAsia="en-DK"/>
-              </w:rPr>
-              <w:t>Template classes</w:t>
-            </w:r>
-          </w:p>
-          <w:p>
-            <w:pPr>
-              <w:spacing w:after="0" w:line="240" w:lineRule="auto"/>
-              <w:rPr>
-                <w:rFonts w:ascii="Calibri" w:eastAsia="Times New Roman" w:hAnsi="Calibri" w:cs="Calibri"/>
-                <w:lang w:val="en-US" w:eastAsia="en-DK"/>
-              </w:rPr>
-            </w:pPr>
-            <w:proofErr w:type="spellStart"/>
-            <w:r>
-              <w:rPr>
-                <w:rFonts w:ascii="Calibri" w:eastAsia="Times New Roman" w:hAnsi="Calibri" w:cs="Calibri"/>
-                <w:lang w:val="en-US" w:eastAsia="en-DK"/>
-              </w:rPr>
-              <w:t>Polymorfi</w:t>
-            </w:r>
-            <w:proofErr w:type="spellEnd"/>
-            <w:r>
-              <w:rPr>
-                <w:rFonts w:ascii="Calibri" w:eastAsia="Times New Roman" w:hAnsi="Calibri" w:cs="Calibri"/>
-                <w:lang w:val="en-US" w:eastAsia="en-DK"/>
-              </w:rPr>
-              <w:t xml:space="preserve">/traits - </w:t>
-            </w:r>
-            <w:proofErr w:type="spellStart"/>
-            <w:r>
-              <w:rPr>
-                <w:rFonts w:ascii="Calibri" w:eastAsia="Times New Roman" w:hAnsi="Calibri" w:cs="Calibri"/>
-                <w:lang w:val="en-US" w:eastAsia="en-DK"/>
-              </w:rPr>
-              <w:t>forklaring</w:t>
-            </w:r>
-            <w:proofErr w:type="spellEnd"/>
-          </w:p>
-          <w:p>
-            <w:pPr>
-              <w:spacing w:after="0" w:line="240" w:lineRule="auto"/>
-              <w:rPr>
-                <w:rFonts w:ascii="Calibri" w:eastAsia="Times New Roman" w:hAnsi="Calibri" w:cs="Calibri"/>
-                <w:lang w:val="en-US" w:eastAsia="en-DK"/>
-              </w:rPr>
-            </w:pPr>
-            <w:proofErr w:type="spellStart"/>
-            <w:r>
-              <w:rPr>
-                <w:rFonts w:ascii="Calibri" w:eastAsia="Times New Roman" w:hAnsi="Calibri" w:cs="Calibri"/>
-                <w:lang w:val="en-US" w:eastAsia="en-DK"/>
-              </w:rPr>
-              <w:t>Typelists</w:t>
-            </w:r>
-            <w:proofErr w:type="spellEnd"/>
-            <w:r>
-              <w:rPr>
-                <w:rFonts w:ascii="Calibri" w:eastAsia="Times New Roman" w:hAnsi="Calibri" w:cs="Calibri"/>
-                <w:lang w:val="en-US" w:eastAsia="en-DK"/>
-              </w:rPr>
-              <w:t>/tuples</w:t>
-            </w:r>
-          </w:p>
-          <w:p>
-            <w:pPr>
-              <w:spacing w:after="0" w:line="240" w:lineRule="auto"/>
-              <w:rPr>
-                <w:rFonts w:ascii="Calibri" w:eastAsia="Times New Roman" w:hAnsi="Calibri" w:cs="Calibri"/>
-                <w:lang w:val="en-US" w:eastAsia="en-DK"/>
-              </w:rPr>
-            </w:pPr>
-            <w:r>
-              <w:rPr>
-                <w:rFonts w:ascii="Calibri" w:eastAsia="Times New Roman" w:hAnsi="Calibri" w:cs="Calibri"/>
-                <w:lang w:val="en-US" w:eastAsia="en-DK"/>
-              </w:rPr>
-              <w:t>Enable/disable functions???</w:t>
-            </w:r>
-          </w:p>
-          <w:p>
-            <w:pPr>
-              <w:spacing w:after="0" w:line="240" w:lineRule="auto"/>
-              <w:rPr>
-                <w:rFonts w:ascii="Calibri" w:eastAsia="Times New Roman" w:hAnsi="Calibri" w:cs="Calibri"/>
-                <w:lang w:val="en-US" w:eastAsia="en-DK"/>
-              </w:rPr>
-            </w:pPr>
-            <w:r>
-              <w:rPr>
-                <w:rFonts w:ascii="Calibri" w:eastAsia="Times New Roman" w:hAnsi="Calibri" w:cs="Calibri"/>
-                <w:lang w:val="en-US" w:eastAsia="en-DK"/>
-              </w:rPr>
-              <w:t>Boost signal2</w:t>
-            </w:r>
-          </w:p>
-          <w:p>
-            <w:pPr>
-              <w:spacing w:after="0" w:line="240" w:lineRule="auto"/>
-              <w:rPr>
-                <w:rFonts w:ascii="Calibri" w:eastAsia="Times New Roman" w:hAnsi="Calibri" w:cs="Calibri"/>
-                <w:lang w:val="en-US" w:eastAsia="en-DK"/>
-              </w:rPr>
-            </w:pPr>
-            <w:r>
-              <w:rPr>
-                <w:rFonts w:ascii="Calibri" w:eastAsia="Times New Roman" w:hAnsi="Calibri" w:cs="Calibri"/>
-                <w:lang w:val="en-US" w:eastAsia="en-DK"/>
-              </w:rPr>
-              <w:t>Static assert (boost)</w:t>
-            </w:r>
-          </w:p>
-          <w:p>
-            <w:pPr>
-              <w:spacing w:after="0" w:line="240" w:lineRule="auto"/>
-              <w:rPr>
-                <w:rFonts w:ascii="Calibri" w:eastAsia="Times New Roman" w:hAnsi="Calibri" w:cs="Calibri"/>
-                <w:lang w:val="da-DK" w:eastAsia="en-DK"/>
-              </w:rPr>
-            </w:pPr>
-            <w:proofErr w:type="spellStart"/>
-            <w:r>
-              <w:rPr>
-                <w:rFonts w:ascii="Calibri" w:eastAsia="Times New Roman" w:hAnsi="Calibri" w:cs="Calibri"/>
-                <w:lang w:val="da-DK" w:eastAsia="en-DK"/>
-              </w:rPr>
-              <w:t>Specialicering</w:t>
-            </w:r>
-            <w:proofErr w:type="spellEnd"/>
-            <w:r>
-              <w:rPr>
-                <w:rFonts w:ascii="Calibri" w:eastAsia="Times New Roman" w:hAnsi="Calibri" w:cs="Calibri"/>
-                <w:lang w:val="da-DK" w:eastAsia="en-DK"/>
-              </w:rPr>
-              <w:t xml:space="preserve"> (template </w:t>
-            </w:r>
-            <w:proofErr w:type="spellStart"/>
-            <w:r>
-              <w:rPr>
-                <w:rFonts w:ascii="Calibri" w:eastAsia="Times New Roman" w:hAnsi="Calibri" w:cs="Calibri"/>
-                <w:lang w:val="da-DK" w:eastAsia="en-DK"/>
-              </w:rPr>
-              <w:t>inception</w:t>
-            </w:r>
-            <w:proofErr w:type="spellEnd"/>
-            <w:r>
-              <w:rPr>
-                <w:rFonts w:ascii="Calibri" w:eastAsia="Times New Roman" w:hAnsi="Calibri" w:cs="Calibri"/>
-                <w:lang w:val="da-DK" w:eastAsia="en-DK"/>
-              </w:rPr>
-              <w:t>)</w:t>
-            </w:r>
-          </w:p>
-        </w:tc>
-        <w:tc>
-          <w:tcPr>
-            <w:tcW w:w="2707" w:type="dxa"/>
-            <w:tcBorders>
-              <w:top w:val="single" w:sz="8" w:space="0" w:color="A3A3A3"/>
-              <w:left w:val="single" w:sz="8" w:space="0" w:color="A3A3A3"/>
-              <w:bottom w:val="single" w:sz="8" w:space="0" w:color="A3A3A3"/>
-              <w:right w:val="single" w:sz="8" w:space="0" w:color="A3A3A3"/>
-            </w:tcBorders>
-            <w:tcMar>
-              <w:top w:w="40" w:type="dxa"/>
-              <w:left w:w="60" w:type="dxa"/>
-              <w:bottom w:w="40" w:type="dxa"/>
-              <w:right w:w="60" w:type="dxa"/>
-            </w:tcMar>
-            <w:hideMark/>
-          </w:tcPr>
-          <w:p>
-            <w:pPr>
-              <w:spacing w:after="0" w:line="240" w:lineRule="auto"/>
-              <w:rPr>
-                <w:rFonts w:ascii="Calibri" w:eastAsia="Times New Roman" w:hAnsi="Calibri" w:cs="Calibri"/>
-                <w:lang w:val="da-DK" w:eastAsia="en-DK"/>
-              </w:rPr>
-            </w:pPr>
-            <w:r>
-              <w:rPr>
-                <w:rFonts w:ascii="Calibri" w:eastAsia="Times New Roman" w:hAnsi="Calibri" w:cs="Calibri"/>
-                <w:lang w:val="da-DK" w:eastAsia="en-DK"/>
-              </w:rPr>
-              <w:t> </w:t>
+            <w:r>
+              <w:rPr>
+                <w:rFonts w:ascii="Calibri" w:eastAsia="Times New Roman" w:hAnsi="Calibri" w:cs="Calibri"/>
+                <w:lang w:val="da-DK"/>
+              </w:rPr>
+              <w:t xml:space="preserve">Location </w:t>
+            </w:r>
+          </w:p>
+          <w:p>
+            <w:pPr>
+              <w:spacing w:after="0" w:line="240" w:lineRule="auto"/>
+              <w:rPr>
+                <w:rFonts w:ascii="Calibri" w:eastAsia="Times New Roman" w:hAnsi="Calibri" w:cs="Calibri"/>
+                <w:lang w:val="da-DK"/>
+              </w:rPr>
+            </w:pPr>
+          </w:p>
+          <w:p>
+            <w:pPr>
+              <w:spacing w:after="0" w:line="240" w:lineRule="auto"/>
+              <w:rPr>
+                <w:rFonts w:ascii="Calibri" w:eastAsia="Times New Roman" w:hAnsi="Calibri" w:cs="Calibri"/>
+                <w:lang w:val="da-DK"/>
+              </w:rPr>
+            </w:pPr>
+            <w:r>
+              <w:rPr>
+                <w:rFonts w:ascii="Calibri" w:eastAsia="Times New Roman" w:hAnsi="Calibri" w:cs="Calibri"/>
+                <w:lang w:val="da-DK"/>
+              </w:rPr>
+              <w:t>Gear</w:t>
+            </w:r>
+          </w:p>
+          <w:p>
+            <w:pPr>
+              <w:spacing w:after="0" w:line="240" w:lineRule="auto"/>
+              <w:rPr>
+                <w:rFonts w:ascii="Calibri" w:eastAsia="Times New Roman" w:hAnsi="Calibri" w:cs="Calibri"/>
+                <w:lang w:val="da-DK"/>
+              </w:rPr>
+            </w:pPr>
+          </w:p>
+          <w:p>
+            <w:pPr>
+              <w:spacing w:after="0" w:line="240" w:lineRule="auto"/>
+              <w:rPr>
+                <w:rFonts w:ascii="Calibri" w:eastAsia="Times New Roman" w:hAnsi="Calibri" w:cs="Calibri"/>
+                <w:lang w:val="da-DK"/>
+              </w:rPr>
+            </w:pPr>
+            <w:r>
+              <w:rPr>
+                <w:rFonts w:ascii="Calibri" w:eastAsia="Times New Roman" w:hAnsi="Calibri" w:cs="Calibri"/>
+                <w:lang w:val="da-DK"/>
+              </w:rPr>
+              <w:t>Hero</w:t>
             </w:r>
           </w:p>
         </w:tc>
@@ -1740,13 +1786,13 @@
     <w:name w:val="Normal"/>
     <w:qFormat/>
   </w:style>
-  <w:style w:type="character" w:default="1" w:styleId="DefaultParagraphFont">
+  <w:style w:type="character" w:default="1" w:styleId="Standardskrifttypeiafsnit">
     <w:name w:val="Default Paragraph Font"/>
     <w:uiPriority w:val="1"/>
     <w:semiHidden/>
     <w:unhideWhenUsed/>
   </w:style>
-  <w:style w:type="table" w:default="1" w:styleId="TableNormal">
+  <w:style w:type="table" w:default="1" w:styleId="Tabel-Normal">
     <w:name w:val="Normal Table"/>
     <w:uiPriority w:val="99"/>
     <w:semiHidden/>
@@ -1761,7 +1807,7 @@
       </w:tblCellMar>
     </w:tblPr>
   </w:style>
-  <w:style w:type="numbering" w:default="1" w:styleId="NoList">
+  <w:style w:type="numbering" w:default="1" w:styleId="Ingenoversigt">
     <w:name w:val="No List"/>
     <w:uiPriority w:val="99"/>
     <w:semiHidden/>
@@ -1781,7 +1827,7 @@
       <w:rFonts w:ascii="Times New Roman" w:eastAsia="Times New Roman" w:hAnsi="Times New Roman" w:cs="Times New Roman"/>
       <w:sz w:val="24"/>
       <w:szCs w:val="24"/>
-      <w:lang w:val="en-DK" w:eastAsia="en-DK"/>
+      <w:lang/>
     </w:rPr>
   </w:style>
 </w:styles>

</xml_diff>